<commit_message>
-temps en semaines supprimé de la fiche de jeu
</commit_message>
<xml_diff>
--- a/supports/fiche_jeu_agile_got.docx
+++ b/supports/fiche_jeu_agile_got.docx
@@ -4,7 +4,7 @@
   <w:body>
     <w:p>
       <w:pPr>
-        <w:pStyle w:val="Corps"/>
+        <w:pStyle w:val="Corps A"/>
         <w:jc w:val="center"/>
         <w:rPr>
           <w:rStyle w:val="Aucune"/>
@@ -44,13 +44,14 @@
           <w:sz w:val="72"/>
           <w:szCs w:val="72"/>
           <w:rtl w:val="0"/>
+          <w:lang w:val="de-DE"/>
         </w:rPr>
         <w:t>E JEU</w:t>
       </w:r>
     </w:p>
     <w:p>
       <w:pPr>
-        <w:pStyle w:val="Corps"/>
+        <w:pStyle w:val="Corps A"/>
         <w:jc w:val="center"/>
         <w:rPr>
           <w:rFonts w:ascii="Algerian" w:cs="Algerian" w:hAnsi="Algerian" w:eastAsia="Algerian"/>
@@ -63,7 +64,7 @@
       <w:tblPr>
         <w:tblW w:w="21799" w:type="dxa"/>
         <w:jc w:val="center"/>
-        <w:tblInd w:w="299" w:type="dxa"/>
+        <w:tblInd w:w="407" w:type="dxa"/>
         <w:tblBorders>
           <w:top w:val="single" w:color="ffffff" w:sz="8" w:space="0" w:shadow="0" w:frame="0"/>
           <w:left w:val="single" w:color="ffffff" w:sz="8" w:space="0" w:shadow="0" w:frame="0"/>
@@ -85,7 +86,7 @@
           <w:shd w:val="clear" w:color="auto" w:fill="d0ddef"/>
         </w:tblPrEx>
         <w:trPr>
-          <w:trHeight w:val="520" w:hRule="atLeast"/>
+          <w:trHeight w:val="540" w:hRule="atLeast"/>
         </w:trPr>
         <w:tc>
           <w:tcPr>
@@ -107,7 +108,7 @@
           </w:tcPr>
           <w:p>
             <w:pPr>
-              <w:pStyle w:val="Corps"/>
+              <w:pStyle w:val="Corps A"/>
               <w:jc w:val="center"/>
             </w:pPr>
             <w:r>
@@ -119,7 +120,7 @@
                 <w:rtl w:val="0"/>
                 <w:lang w:val="fr-FR"/>
               </w:rPr>
-              <w:t>Bottes (6 sem)</w:t>
+              <w:t>Bottes</w:t>
             </w:r>
           </w:p>
         </w:tc>
@@ -143,7 +144,7 @@
           </w:tcPr>
           <w:p>
             <w:pPr>
-              <w:pStyle w:val="Corps"/>
+              <w:pStyle w:val="Corps A"/>
               <w:jc w:val="center"/>
             </w:pPr>
             <w:r>
@@ -177,7 +178,7 @@
                 <w:rtl w:val="0"/>
                 <w:lang w:val="fr-FR"/>
               </w:rPr>
-              <w:t>res (1 sem)</w:t>
+              <w:t>res</w:t>
             </w:r>
           </w:p>
         </w:tc>
@@ -201,7 +202,7 @@
           </w:tcPr>
           <w:p>
             <w:pPr>
-              <w:pStyle w:val="Corps"/>
+              <w:pStyle w:val="Corps A"/>
               <w:jc w:val="center"/>
             </w:pPr>
             <w:r>
@@ -213,9 +214,380 @@
                 <w:rtl w:val="0"/>
                 <w:lang w:val="fr-FR"/>
               </w:rPr>
-              <w:t>Plastrons (5 sem)</w:t>
+              <w:t>Plastrons</w:t>
             </w:r>
           </w:p>
+        </w:tc>
+      </w:tr>
+      <w:tr>
+        <w:tblPrEx>
+          <w:shd w:val="clear" w:color="auto" w:fill="d0ddef"/>
+        </w:tblPrEx>
+        <w:trPr>
+          <w:trHeight w:val="540" w:hRule="atLeast"/>
+        </w:trPr>
+        <w:tc>
+          <w:tcPr>
+            <w:tcW w:type="dxa" w:w="7266"/>
+            <w:tcBorders>
+              <w:top w:val="nil"/>
+              <w:left w:val="nil"/>
+              <w:bottom w:val="nil"/>
+              <w:right w:val="nil"/>
+            </w:tcBorders>
+            <w:shd w:val="clear" w:color="auto" w:fill="auto"/>
+            <w:tcMar>
+              <w:top w:type="dxa" w:w="80"/>
+              <w:left w:type="dxa" w:w="80"/>
+              <w:bottom w:type="dxa" w:w="80"/>
+              <w:right w:type="dxa" w:w="80"/>
+            </w:tcMar>
+            <w:vAlign w:val="top"/>
+          </w:tcPr>
+          <w:p>
+            <w:pPr>
+              <w:pStyle w:val="Corps A"/>
+              <w:jc w:val="center"/>
+            </w:pPr>
+            <w:r>
+              <w:rPr>
+                <w:rStyle w:val="Aucune"/>
+                <w:rFonts w:ascii="Algerian" w:cs="Algerian" w:hAnsi="Algerian" w:eastAsia="Algerian"/>
+                <w:sz w:val="44"/>
+                <w:szCs w:val="44"/>
+                <w:rtl w:val="0"/>
+                <w:lang w:val="fr-FR"/>
+              </w:rPr>
+              <w:t>Bra</w:t>
+            </w:r>
+            <w:r>
+              <w:rPr>
+                <w:rStyle w:val="Aucune"/>
+                <w:rFonts w:ascii="Algerian" w:cs="Algerian" w:hAnsi="Algerian" w:eastAsia="Algerian"/>
+                <w:sz w:val="44"/>
+                <w:szCs w:val="44"/>
+                <w:rtl w:val="0"/>
+                <w:lang w:val="fr-FR"/>
+              </w:rPr>
+              <w:t>s</w:t>
+            </w:r>
+          </w:p>
+        </w:tc>
+        <w:tc>
+          <w:tcPr>
+            <w:tcW w:type="dxa" w:w="7266"/>
+            <w:tcBorders>
+              <w:top w:val="nil"/>
+              <w:left w:val="nil"/>
+              <w:bottom w:val="nil"/>
+              <w:right w:val="nil"/>
+            </w:tcBorders>
+            <w:shd w:val="clear" w:color="auto" w:fill="auto"/>
+            <w:tcMar>
+              <w:top w:type="dxa" w:w="80"/>
+              <w:left w:type="dxa" w:w="80"/>
+              <w:bottom w:type="dxa" w:w="80"/>
+              <w:right w:type="dxa" w:w="80"/>
+            </w:tcMar>
+            <w:vAlign w:val="top"/>
+          </w:tcPr>
+          <w:p>
+            <w:pPr>
+              <w:pStyle w:val="Corps A"/>
+              <w:jc w:val="center"/>
+            </w:pPr>
+            <w:r>
+              <w:rPr>
+                <w:rStyle w:val="Aucune"/>
+                <w:rFonts w:ascii="Algerian" w:cs="Algerian" w:hAnsi="Algerian" w:eastAsia="Algerian"/>
+                <w:sz w:val="44"/>
+                <w:szCs w:val="44"/>
+                <w:rtl w:val="0"/>
+                <w:lang w:val="fr-FR"/>
+              </w:rPr>
+              <w:t>Cape brod</w:t>
+            </w:r>
+            <w:r>
+              <w:rPr>
+                <w:rStyle w:val="Aucune"/>
+                <w:rFonts w:ascii="Algerian" w:cs="Algerian" w:hAnsi="Algerian" w:eastAsia="Algerian"/>
+                <w:sz w:val="44"/>
+                <w:szCs w:val="44"/>
+                <w:rtl w:val="0"/>
+                <w:lang w:val="fr-FR"/>
+              </w:rPr>
+              <w:t>é</w:t>
+            </w:r>
+            <w:r>
+              <w:rPr>
+                <w:rStyle w:val="Aucune"/>
+                <w:rFonts w:ascii="Algerian" w:cs="Algerian" w:hAnsi="Algerian" w:eastAsia="Algerian"/>
+                <w:sz w:val="44"/>
+                <w:szCs w:val="44"/>
+                <w:rtl w:val="0"/>
+                <w:lang w:val="fr-FR"/>
+              </w:rPr>
+              <w:t>e</w:t>
+            </w:r>
+          </w:p>
+        </w:tc>
+        <w:tc>
+          <w:tcPr>
+            <w:tcW w:type="dxa" w:w="7267"/>
+            <w:tcBorders>
+              <w:top w:val="nil"/>
+              <w:left w:val="nil"/>
+              <w:bottom w:val="nil"/>
+              <w:right w:val="nil"/>
+            </w:tcBorders>
+            <w:shd w:val="clear" w:color="auto" w:fill="auto"/>
+            <w:tcMar>
+              <w:top w:type="dxa" w:w="80"/>
+              <w:left w:type="dxa" w:w="80"/>
+              <w:bottom w:type="dxa" w:w="80"/>
+              <w:right w:type="dxa" w:w="80"/>
+            </w:tcMar>
+            <w:vAlign w:val="top"/>
+          </w:tcPr>
+          <w:p>
+            <w:pPr>
+              <w:pStyle w:val="Corps A"/>
+              <w:jc w:val="center"/>
+            </w:pPr>
+            <w:r>
+              <w:rPr>
+                <w:rStyle w:val="Aucune"/>
+                <w:rFonts w:ascii="Algerian" w:cs="Algerian" w:hAnsi="Algerian" w:eastAsia="Algerian"/>
+                <w:sz w:val="44"/>
+                <w:szCs w:val="44"/>
+                <w:rtl w:val="0"/>
+                <w:lang w:val="fr-FR"/>
+              </w:rPr>
+              <w:t>Gantelets</w:t>
+            </w:r>
+          </w:p>
+        </w:tc>
+      </w:tr>
+      <w:tr>
+        <w:tblPrEx>
+          <w:shd w:val="clear" w:color="auto" w:fill="d0ddef"/>
+        </w:tblPrEx>
+        <w:trPr>
+          <w:trHeight w:val="540" w:hRule="atLeast"/>
+        </w:trPr>
+        <w:tc>
+          <w:tcPr>
+            <w:tcW w:type="dxa" w:w="7266"/>
+            <w:tcBorders>
+              <w:top w:val="nil"/>
+              <w:left w:val="nil"/>
+              <w:bottom w:val="nil"/>
+              <w:right w:val="nil"/>
+            </w:tcBorders>
+            <w:shd w:val="clear" w:color="auto" w:fill="auto"/>
+            <w:tcMar>
+              <w:top w:type="dxa" w:w="80"/>
+              <w:left w:type="dxa" w:w="80"/>
+              <w:bottom w:type="dxa" w:w="80"/>
+              <w:right w:type="dxa" w:w="80"/>
+            </w:tcMar>
+            <w:vAlign w:val="top"/>
+          </w:tcPr>
+          <w:p>
+            <w:pPr>
+              <w:pStyle w:val="Corps A"/>
+              <w:jc w:val="center"/>
+            </w:pPr>
+            <w:r>
+              <w:rPr>
+                <w:rStyle w:val="Aucune"/>
+                <w:rFonts w:ascii="Algerian" w:cs="Algerian" w:hAnsi="Algerian" w:eastAsia="Algerian"/>
+                <w:sz w:val="44"/>
+                <w:szCs w:val="44"/>
+                <w:rtl w:val="0"/>
+                <w:lang w:val="fr-FR"/>
+              </w:rPr>
+              <w:t>Jambi</w:t>
+            </w:r>
+            <w:r>
+              <w:rPr>
+                <w:rStyle w:val="Aucune"/>
+                <w:rFonts w:ascii="Algerian" w:cs="Algerian" w:hAnsi="Algerian" w:eastAsia="Algerian"/>
+                <w:sz w:val="44"/>
+                <w:szCs w:val="44"/>
+                <w:rtl w:val="0"/>
+                <w:lang w:val="fr-FR"/>
+              </w:rPr>
+              <w:t>è</w:t>
+            </w:r>
+            <w:r>
+              <w:rPr>
+                <w:rStyle w:val="Aucune"/>
+                <w:rFonts w:ascii="Algerian" w:cs="Algerian" w:hAnsi="Algerian" w:eastAsia="Algerian"/>
+                <w:sz w:val="44"/>
+                <w:szCs w:val="44"/>
+                <w:rtl w:val="0"/>
+                <w:lang w:val="fr-FR"/>
+              </w:rPr>
+              <w:t>res</w:t>
+            </w:r>
+          </w:p>
+        </w:tc>
+        <w:tc>
+          <w:tcPr>
+            <w:tcW w:type="dxa" w:w="7266"/>
+            <w:tcBorders>
+              <w:top w:val="nil"/>
+              <w:left w:val="nil"/>
+              <w:bottom w:val="nil"/>
+              <w:right w:val="nil"/>
+            </w:tcBorders>
+            <w:shd w:val="clear" w:color="auto" w:fill="auto"/>
+            <w:tcMar>
+              <w:top w:type="dxa" w:w="80"/>
+              <w:left w:type="dxa" w:w="80"/>
+              <w:bottom w:type="dxa" w:w="80"/>
+              <w:right w:type="dxa" w:w="80"/>
+            </w:tcMar>
+            <w:vAlign w:val="top"/>
+          </w:tcPr>
+          <w:p>
+            <w:pPr>
+              <w:pStyle w:val="Corps A"/>
+              <w:jc w:val="center"/>
+            </w:pPr>
+            <w:r>
+              <w:rPr>
+                <w:rStyle w:val="Aucune"/>
+                <w:rFonts w:ascii="Algerian" w:cs="Algerian" w:hAnsi="Algerian" w:eastAsia="Algerian"/>
+                <w:sz w:val="44"/>
+                <w:szCs w:val="44"/>
+                <w:rtl w:val="0"/>
+                <w:lang w:val="fr-FR"/>
+              </w:rPr>
+              <w:t>Casque</w:t>
+            </w:r>
+          </w:p>
+        </w:tc>
+        <w:tc>
+          <w:tcPr>
+            <w:tcW w:type="dxa" w:w="7267"/>
+            <w:tcBorders>
+              <w:top w:val="nil"/>
+              <w:left w:val="nil"/>
+              <w:bottom w:val="nil"/>
+              <w:right w:val="nil"/>
+            </w:tcBorders>
+            <w:shd w:val="clear" w:color="auto" w:fill="auto"/>
+            <w:tcMar>
+              <w:top w:type="dxa" w:w="80"/>
+              <w:left w:type="dxa" w:w="80"/>
+              <w:bottom w:type="dxa" w:w="80"/>
+              <w:right w:type="dxa" w:w="80"/>
+            </w:tcMar>
+            <w:vAlign w:val="top"/>
+          </w:tcPr>
+          <w:p>
+            <w:pPr>
+              <w:pStyle w:val="Corps A"/>
+              <w:jc w:val="center"/>
+            </w:pPr>
+            <w:r>
+              <w:rPr>
+                <w:rStyle w:val="Aucune"/>
+                <w:rFonts w:ascii="Algerian" w:cs="Algerian" w:hAnsi="Algerian" w:eastAsia="Algerian"/>
+                <w:sz w:val="44"/>
+                <w:szCs w:val="44"/>
+                <w:rtl w:val="0"/>
+                <w:lang w:val="fr-FR"/>
+              </w:rPr>
+              <w:t>Cotte de mailles</w:t>
+            </w:r>
+          </w:p>
+        </w:tc>
+      </w:tr>
+      <w:tr>
+        <w:tblPrEx>
+          <w:shd w:val="clear" w:color="auto" w:fill="d0ddef"/>
+        </w:tblPrEx>
+        <w:trPr>
+          <w:trHeight w:val="540" w:hRule="atLeast"/>
+        </w:trPr>
+        <w:tc>
+          <w:tcPr>
+            <w:tcW w:type="dxa" w:w="7266"/>
+            <w:tcBorders>
+              <w:top w:val="nil"/>
+              <w:left w:val="nil"/>
+              <w:bottom w:val="nil"/>
+              <w:right w:val="nil"/>
+            </w:tcBorders>
+            <w:shd w:val="clear" w:color="auto" w:fill="auto"/>
+            <w:tcMar>
+              <w:top w:type="dxa" w:w="80"/>
+              <w:left w:type="dxa" w:w="80"/>
+              <w:bottom w:type="dxa" w:w="80"/>
+              <w:right w:type="dxa" w:w="80"/>
+            </w:tcMar>
+            <w:vAlign w:val="top"/>
+          </w:tcPr>
+          <w:p/>
+        </w:tc>
+        <w:tc>
+          <w:tcPr>
+            <w:tcW w:type="dxa" w:w="7266"/>
+            <w:tcBorders>
+              <w:top w:val="nil"/>
+              <w:left w:val="nil"/>
+              <w:bottom w:val="nil"/>
+              <w:right w:val="nil"/>
+            </w:tcBorders>
+            <w:shd w:val="clear" w:color="auto" w:fill="auto"/>
+            <w:tcMar>
+              <w:top w:type="dxa" w:w="80"/>
+              <w:left w:type="dxa" w:w="80"/>
+              <w:bottom w:type="dxa" w:w="80"/>
+              <w:right w:type="dxa" w:w="80"/>
+            </w:tcMar>
+            <w:vAlign w:val="top"/>
+          </w:tcPr>
+          <w:p>
+            <w:pPr>
+              <w:pStyle w:val="Corps A"/>
+              <w:jc w:val="center"/>
+            </w:pPr>
+            <w:r>
+              <w:rPr>
+                <w:rStyle w:val="Aucune"/>
+                <w:rFonts w:ascii="Algerian" w:cs="Algerian" w:hAnsi="Algerian" w:eastAsia="Algerian"/>
+                <w:sz w:val="44"/>
+                <w:szCs w:val="44"/>
+                <w:rtl w:val="0"/>
+                <w:lang w:val="fr-FR"/>
+              </w:rPr>
+              <w:t>Fourrure</w:t>
+            </w:r>
+          </w:p>
+        </w:tc>
+        <w:tc>
+          <w:tcPr>
+            <w:tcW w:type="dxa" w:w="7267"/>
+            <w:tcBorders>
+              <w:top w:val="nil"/>
+              <w:left w:val="nil"/>
+              <w:bottom w:val="nil"/>
+              <w:right w:val="nil"/>
+            </w:tcBorders>
+            <w:shd w:val="clear" w:color="auto" w:fill="auto"/>
+            <w:tcMar>
+              <w:top w:type="dxa" w:w="80"/>
+              <w:left w:type="dxa" w:w="80"/>
+              <w:bottom w:type="dxa" w:w="80"/>
+              <w:right w:type="dxa" w:w="80"/>
+            </w:tcMar>
+            <w:vAlign w:val="top"/>
+          </w:tcPr>
+          <w:p/>
         </w:tc>
       </w:tr>
       <w:tr>
@@ -243,23 +615,7 @@
             </w:tcMar>
             <w:vAlign w:val="top"/>
           </w:tcPr>
-          <w:p>
-            <w:pPr>
-              <w:pStyle w:val="Corps"/>
-              <w:jc w:val="center"/>
-            </w:pPr>
-            <w:r>
-              <w:rPr>
-                <w:rStyle w:val="Aucune"/>
-                <w:rFonts w:ascii="Algerian" w:cs="Algerian" w:hAnsi="Algerian" w:eastAsia="Algerian"/>
-                <w:sz w:val="44"/>
-                <w:szCs w:val="44"/>
-                <w:rtl w:val="0"/>
-                <w:lang w:val="fr-FR"/>
-              </w:rPr>
-              <w:t>Bras (5 sem)</w:t>
-            </w:r>
-          </w:p>
+          <w:p/>
         </w:tc>
         <w:tc>
           <w:tcPr>
@@ -279,45 +635,7 @@
             </w:tcMar>
             <w:vAlign w:val="top"/>
           </w:tcPr>
-          <w:p>
-            <w:pPr>
-              <w:pStyle w:val="Corps"/>
-              <w:jc w:val="center"/>
-            </w:pPr>
-            <w:r>
-              <w:rPr>
-                <w:rStyle w:val="Aucune"/>
-                <w:rFonts w:ascii="Algerian" w:cs="Algerian" w:hAnsi="Algerian" w:eastAsia="Algerian"/>
-                <w:sz w:val="44"/>
-                <w:szCs w:val="44"/>
-                <w:rtl w:val="0"/>
-                <w:lang w:val="fr-FR"/>
-              </w:rPr>
-              <w:t>Cape brod</w:t>
-            </w:r>
-            <w:r>
-              <w:rPr>
-                <w:rStyle w:val="Aucune"/>
-                <w:rFonts w:ascii="Algerian" w:cs="Algerian" w:hAnsi="Algerian" w:eastAsia="Algerian"/>
-                <w:sz w:val="44"/>
-                <w:szCs w:val="44"/>
-                <w:rtl w:val="0"/>
-                <w:lang w:val="fr-FR"/>
-              </w:rPr>
-              <w:t>é</w:t>
-            </w:r>
-            <w:r>
-              <w:rPr>
-                <w:rStyle w:val="Aucune"/>
-                <w:rFonts w:ascii="Algerian" w:cs="Algerian" w:hAnsi="Algerian" w:eastAsia="Algerian"/>
-                <w:sz w:val="44"/>
-                <w:szCs w:val="44"/>
-                <w:rtl w:val="0"/>
-                <w:lang w:val="fr-FR"/>
-              </w:rPr>
-              <w:t>e  (7 sem)</w:t>
-            </w:r>
-          </w:p>
+          <w:p/>
         </w:tc>
         <w:tc>
           <w:tcPr>
@@ -337,319 +655,27 @@
             </w:tcMar>
             <w:vAlign w:val="top"/>
           </w:tcPr>
-          <w:p>
-            <w:pPr>
-              <w:pStyle w:val="Corps"/>
-              <w:jc w:val="center"/>
-            </w:pPr>
-            <w:r>
-              <w:rPr>
-                <w:rStyle w:val="Aucune"/>
-                <w:rFonts w:ascii="Algerian" w:cs="Algerian" w:hAnsi="Algerian" w:eastAsia="Algerian"/>
-                <w:sz w:val="44"/>
-                <w:szCs w:val="44"/>
-                <w:rtl w:val="0"/>
-                <w:lang w:val="fr-FR"/>
-              </w:rPr>
-              <w:t>Gantelets (9 sem)</w:t>
-            </w:r>
-          </w:p>
-        </w:tc>
-      </w:tr>
-      <w:tr>
-        <w:tblPrEx>
-          <w:shd w:val="clear" w:color="auto" w:fill="d0ddef"/>
-        </w:tblPrEx>
-        <w:trPr>
-          <w:trHeight w:val="520" w:hRule="atLeast"/>
-        </w:trPr>
-        <w:tc>
-          <w:tcPr>
-            <w:tcW w:type="dxa" w:w="7266"/>
-            <w:tcBorders>
-              <w:top w:val="nil"/>
-              <w:left w:val="nil"/>
-              <w:bottom w:val="nil"/>
-              <w:right w:val="nil"/>
-            </w:tcBorders>
-            <w:shd w:val="clear" w:color="auto" w:fill="auto"/>
-            <w:tcMar>
-              <w:top w:type="dxa" w:w="80"/>
-              <w:left w:type="dxa" w:w="80"/>
-              <w:bottom w:type="dxa" w:w="80"/>
-              <w:right w:type="dxa" w:w="80"/>
-            </w:tcMar>
-            <w:vAlign w:val="top"/>
-          </w:tcPr>
-          <w:p>
-            <w:pPr>
-              <w:pStyle w:val="Corps"/>
-              <w:jc w:val="center"/>
-            </w:pPr>
-            <w:r>
-              <w:rPr>
-                <w:rStyle w:val="Aucune"/>
-                <w:rFonts w:ascii="Algerian" w:cs="Algerian" w:hAnsi="Algerian" w:eastAsia="Algerian"/>
-                <w:sz w:val="44"/>
-                <w:szCs w:val="44"/>
-                <w:rtl w:val="0"/>
-                <w:lang w:val="fr-FR"/>
-              </w:rPr>
-              <w:t>Jambi</w:t>
-            </w:r>
-            <w:r>
-              <w:rPr>
-                <w:rStyle w:val="Aucune"/>
-                <w:rFonts w:ascii="Algerian" w:cs="Algerian" w:hAnsi="Algerian" w:eastAsia="Algerian"/>
-                <w:sz w:val="44"/>
-                <w:szCs w:val="44"/>
-                <w:rtl w:val="0"/>
-                <w:lang w:val="fr-FR"/>
-              </w:rPr>
-              <w:t>è</w:t>
-            </w:r>
-            <w:r>
-              <w:rPr>
-                <w:rStyle w:val="Aucune"/>
-                <w:rFonts w:ascii="Algerian" w:cs="Algerian" w:hAnsi="Algerian" w:eastAsia="Algerian"/>
-                <w:sz w:val="44"/>
-                <w:szCs w:val="44"/>
-                <w:rtl w:val="0"/>
-                <w:lang w:val="fr-FR"/>
-              </w:rPr>
-              <w:t>res (7 sem)</w:t>
-            </w:r>
-          </w:p>
-        </w:tc>
-        <w:tc>
-          <w:tcPr>
-            <w:tcW w:type="dxa" w:w="7266"/>
-            <w:tcBorders>
-              <w:top w:val="nil"/>
-              <w:left w:val="nil"/>
-              <w:bottom w:val="nil"/>
-              <w:right w:val="nil"/>
-            </w:tcBorders>
-            <w:shd w:val="clear" w:color="auto" w:fill="auto"/>
-            <w:tcMar>
-              <w:top w:type="dxa" w:w="80"/>
-              <w:left w:type="dxa" w:w="80"/>
-              <w:bottom w:type="dxa" w:w="80"/>
-              <w:right w:type="dxa" w:w="80"/>
-            </w:tcMar>
-            <w:vAlign w:val="top"/>
-          </w:tcPr>
-          <w:p>
-            <w:pPr>
-              <w:pStyle w:val="Corps"/>
-              <w:jc w:val="center"/>
-            </w:pPr>
-            <w:r>
-              <w:rPr>
-                <w:rStyle w:val="Aucune"/>
-                <w:rFonts w:ascii="Algerian" w:cs="Algerian" w:hAnsi="Algerian" w:eastAsia="Algerian"/>
-                <w:sz w:val="44"/>
-                <w:szCs w:val="44"/>
-                <w:rtl w:val="0"/>
-                <w:lang w:val="fr-FR"/>
-              </w:rPr>
-              <w:t>Casque (4 sem)</w:t>
-            </w:r>
-          </w:p>
-        </w:tc>
-        <w:tc>
-          <w:tcPr>
-            <w:tcW w:type="dxa" w:w="7267"/>
-            <w:tcBorders>
-              <w:top w:val="nil"/>
-              <w:left w:val="nil"/>
-              <w:bottom w:val="nil"/>
-              <w:right w:val="nil"/>
-            </w:tcBorders>
-            <w:shd w:val="clear" w:color="auto" w:fill="auto"/>
-            <w:tcMar>
-              <w:top w:type="dxa" w:w="80"/>
-              <w:left w:type="dxa" w:w="80"/>
-              <w:bottom w:type="dxa" w:w="80"/>
-              <w:right w:type="dxa" w:w="80"/>
-            </w:tcMar>
-            <w:vAlign w:val="top"/>
-          </w:tcPr>
-          <w:p>
-            <w:pPr>
-              <w:pStyle w:val="Corps"/>
-              <w:jc w:val="center"/>
-            </w:pPr>
-            <w:r>
-              <w:rPr>
-                <w:rStyle w:val="Aucune"/>
-                <w:rFonts w:ascii="Algerian" w:cs="Algerian" w:hAnsi="Algerian" w:eastAsia="Algerian"/>
-                <w:sz w:val="44"/>
-                <w:szCs w:val="44"/>
-                <w:rtl w:val="0"/>
-                <w:lang w:val="fr-FR"/>
-              </w:rPr>
-              <w:t>Cotte de mailles (4 sem)</w:t>
-            </w:r>
-          </w:p>
-        </w:tc>
-      </w:tr>
-      <w:tr>
-        <w:tblPrEx>
-          <w:shd w:val="clear" w:color="auto" w:fill="d0ddef"/>
-        </w:tblPrEx>
-        <w:trPr>
-          <w:trHeight w:val="520" w:hRule="atLeast"/>
-        </w:trPr>
-        <w:tc>
-          <w:tcPr>
-            <w:tcW w:type="dxa" w:w="7266"/>
-            <w:tcBorders>
-              <w:top w:val="nil"/>
-              <w:left w:val="nil"/>
-              <w:bottom w:val="nil"/>
-              <w:right w:val="nil"/>
-            </w:tcBorders>
-            <w:shd w:val="clear" w:color="auto" w:fill="auto"/>
-            <w:tcMar>
-              <w:top w:type="dxa" w:w="80"/>
-              <w:left w:type="dxa" w:w="80"/>
-              <w:bottom w:type="dxa" w:w="80"/>
-              <w:right w:type="dxa" w:w="80"/>
-            </w:tcMar>
-            <w:vAlign w:val="top"/>
-          </w:tcPr>
-          <w:p/>
-        </w:tc>
-        <w:tc>
-          <w:tcPr>
-            <w:tcW w:type="dxa" w:w="7266"/>
-            <w:tcBorders>
-              <w:top w:val="nil"/>
-              <w:left w:val="nil"/>
-              <w:bottom w:val="nil"/>
-              <w:right w:val="nil"/>
-            </w:tcBorders>
-            <w:shd w:val="clear" w:color="auto" w:fill="auto"/>
-            <w:tcMar>
-              <w:top w:type="dxa" w:w="80"/>
-              <w:left w:type="dxa" w:w="80"/>
-              <w:bottom w:type="dxa" w:w="80"/>
-              <w:right w:type="dxa" w:w="80"/>
-            </w:tcMar>
-            <w:vAlign w:val="top"/>
-          </w:tcPr>
-          <w:p>
-            <w:pPr>
-              <w:pStyle w:val="Corps"/>
-              <w:jc w:val="center"/>
-            </w:pPr>
-            <w:r>
-              <w:rPr>
-                <w:rStyle w:val="Aucune"/>
-                <w:rFonts w:ascii="Algerian" w:cs="Algerian" w:hAnsi="Algerian" w:eastAsia="Algerian"/>
-                <w:sz w:val="44"/>
-                <w:szCs w:val="44"/>
-                <w:rtl w:val="0"/>
-                <w:lang w:val="fr-FR"/>
-              </w:rPr>
-              <w:t>Fourrure (4 sem)</w:t>
-            </w:r>
-          </w:p>
-        </w:tc>
-        <w:tc>
-          <w:tcPr>
-            <w:tcW w:type="dxa" w:w="7267"/>
-            <w:tcBorders>
-              <w:top w:val="nil"/>
-              <w:left w:val="nil"/>
-              <w:bottom w:val="nil"/>
-              <w:right w:val="nil"/>
-            </w:tcBorders>
-            <w:shd w:val="clear" w:color="auto" w:fill="auto"/>
-            <w:tcMar>
-              <w:top w:type="dxa" w:w="80"/>
-              <w:left w:type="dxa" w:w="80"/>
-              <w:bottom w:type="dxa" w:w="80"/>
-              <w:right w:type="dxa" w:w="80"/>
-            </w:tcMar>
-            <w:vAlign w:val="top"/>
-          </w:tcPr>
-          <w:p/>
-        </w:tc>
-      </w:tr>
-      <w:tr>
-        <w:tblPrEx>
-          <w:shd w:val="clear" w:color="auto" w:fill="d0ddef"/>
-        </w:tblPrEx>
-        <w:trPr>
-          <w:trHeight w:val="520" w:hRule="atLeast"/>
-        </w:trPr>
-        <w:tc>
-          <w:tcPr>
-            <w:tcW w:type="dxa" w:w="7266"/>
-            <w:tcBorders>
-              <w:top w:val="nil"/>
-              <w:left w:val="nil"/>
-              <w:bottom w:val="nil"/>
-              <w:right w:val="nil"/>
-            </w:tcBorders>
-            <w:shd w:val="clear" w:color="auto" w:fill="auto"/>
-            <w:tcMar>
-              <w:top w:type="dxa" w:w="80"/>
-              <w:left w:type="dxa" w:w="80"/>
-              <w:bottom w:type="dxa" w:w="80"/>
-              <w:right w:type="dxa" w:w="80"/>
-            </w:tcMar>
-            <w:vAlign w:val="top"/>
-          </w:tcPr>
-          <w:p/>
-        </w:tc>
-        <w:tc>
-          <w:tcPr>
-            <w:tcW w:type="dxa" w:w="7266"/>
-            <w:tcBorders>
-              <w:top w:val="nil"/>
-              <w:left w:val="nil"/>
-              <w:bottom w:val="nil"/>
-              <w:right w:val="nil"/>
-            </w:tcBorders>
-            <w:shd w:val="clear" w:color="auto" w:fill="auto"/>
-            <w:tcMar>
-              <w:top w:type="dxa" w:w="80"/>
-              <w:left w:type="dxa" w:w="80"/>
-              <w:bottom w:type="dxa" w:w="80"/>
-              <w:right w:type="dxa" w:w="80"/>
-            </w:tcMar>
-            <w:vAlign w:val="top"/>
-          </w:tcPr>
-          <w:p/>
-        </w:tc>
-        <w:tc>
-          <w:tcPr>
-            <w:tcW w:type="dxa" w:w="7267"/>
-            <w:tcBorders>
-              <w:top w:val="nil"/>
-              <w:left w:val="nil"/>
-              <w:bottom w:val="nil"/>
-              <w:right w:val="nil"/>
-            </w:tcBorders>
-            <w:shd w:val="clear" w:color="auto" w:fill="auto"/>
-            <w:tcMar>
-              <w:top w:type="dxa" w:w="80"/>
-              <w:left w:type="dxa" w:w="80"/>
-              <w:bottom w:type="dxa" w:w="80"/>
-              <w:right w:type="dxa" w:w="80"/>
-            </w:tcMar>
-            <w:vAlign w:val="top"/>
-          </w:tcPr>
           <w:p/>
         </w:tc>
       </w:tr>
     </w:tbl>
     <w:p>
       <w:pPr>
-        <w:pStyle w:val="Corps"/>
+        <w:pStyle w:val="Corps A"/>
+        <w:widowControl w:val="0"/>
+        <w:spacing w:line="240" w:lineRule="auto"/>
+        <w:ind w:left="299" w:hanging="299"/>
+        <w:jc w:val="center"/>
+        <w:rPr>
+          <w:rFonts w:ascii="Algerian" w:cs="Algerian" w:hAnsi="Algerian" w:eastAsia="Algerian"/>
+          <w:sz w:val="10"/>
+          <w:szCs w:val="10"/>
+        </w:rPr>
+      </w:pPr>
+    </w:p>
+    <w:p>
+      <w:pPr>
+        <w:pStyle w:val="Corps A"/>
         <w:widowControl w:val="0"/>
         <w:spacing w:line="240" w:lineRule="auto"/>
         <w:ind w:left="191" w:hanging="191"/>
@@ -663,7 +689,7 @@
     </w:p>
     <w:p>
       <w:pPr>
-        <w:pStyle w:val="Corps"/>
+        <w:pStyle w:val="Corps A"/>
         <w:jc w:val="center"/>
         <w:rPr>
           <w:rStyle w:val="Aucune"/>
@@ -722,6 +748,7 @@
           <w:sz w:val="48"/>
           <w:szCs w:val="48"/>
           <w:rtl w:val="0"/>
+          <w:lang w:val="de-DE"/>
         </w:rPr>
         <w:t xml:space="preserve">) </w:t>
       </w:r>
@@ -730,7 +757,7 @@
       <w:tblPr>
         <w:tblW w:w="22670" w:type="dxa"/>
         <w:jc w:val="center"/>
-        <w:tblInd w:w="108" w:type="dxa"/>
+        <w:tblInd w:w="216" w:type="dxa"/>
         <w:tblBorders>
           <w:top w:val="single" w:color="ffffff" w:sz="8" w:space="0" w:shadow="0" w:frame="0"/>
           <w:left w:val="single" w:color="ffffff" w:sz="8" w:space="0" w:shadow="0" w:frame="0"/>
@@ -775,7 +802,7 @@
           </w:tcPr>
           <w:p>
             <w:pPr>
-              <w:pStyle w:val="Corps"/>
+              <w:pStyle w:val="Corps A"/>
               <w:jc w:val="center"/>
             </w:pPr>
             <w:r>
@@ -813,7 +840,7 @@
           </w:tcPr>
           <w:p>
             <w:pPr>
-              <w:pStyle w:val="Corps"/>
+              <w:pStyle w:val="Corps A"/>
               <w:spacing w:after="0" w:line="240" w:lineRule="auto"/>
               <w:jc w:val="center"/>
             </w:pPr>
@@ -852,7 +879,7 @@
           </w:tcPr>
           <w:p>
             <w:pPr>
-              <w:pStyle w:val="Corps"/>
+              <w:pStyle w:val="Corps A"/>
               <w:spacing w:after="0" w:line="240" w:lineRule="auto"/>
               <w:jc w:val="center"/>
             </w:pPr>
@@ -891,7 +918,7 @@
           </w:tcPr>
           <w:p>
             <w:pPr>
-              <w:pStyle w:val="Corps"/>
+              <w:pStyle w:val="Corps A"/>
               <w:spacing w:after="0" w:line="240" w:lineRule="auto"/>
               <w:jc w:val="center"/>
             </w:pPr>
@@ -916,7 +943,7 @@
           <w:shd w:val="clear" w:color="auto" w:fill="d0ddef"/>
         </w:tblPrEx>
         <w:trPr>
-          <w:trHeight w:val="1765" w:hRule="atLeast"/>
+          <w:trHeight w:val="1770" w:hRule="atLeast"/>
         </w:trPr>
         <w:tc>
           <w:tcPr>
@@ -938,7 +965,7 @@
           </w:tcPr>
           <w:p>
             <w:pPr>
-              <w:pStyle w:val="Corps"/>
+              <w:pStyle w:val="Corps A"/>
               <w:spacing w:after="0" w:line="240" w:lineRule="auto"/>
               <w:rPr>
                 <w:rStyle w:val="Aucune"/>
@@ -953,8 +980,10 @@
           </w:p>
           <w:p>
             <w:pPr>
-              <w:pStyle w:val="Corps"/>
+              <w:pStyle w:val="Corps A"/>
               <w:spacing w:after="0" w:line="240" w:lineRule="auto"/>
+            </w:pPr>
+            <w:r>
               <w:rPr>
                 <w:rStyle w:val="Aucune"/>
                 <w:rFonts w:ascii="Algerian" w:cs="Algerian" w:hAnsi="Algerian" w:eastAsia="Algerian"/>
@@ -964,23 +993,6 @@
                 <w:szCs w:val="36"/>
                 <w:lang w:val="fr-FR"/>
               </w:rPr>
-            </w:pPr>
-          </w:p>
-          <w:p>
-            <w:pPr>
-              <w:pStyle w:val="Corps"/>
-              <w:spacing w:after="0" w:line="240" w:lineRule="auto"/>
-            </w:pPr>
-            <w:r>
-              <w:rPr>
-                <w:rStyle w:val="Aucune"/>
-                <w:rFonts w:ascii="Algerian" w:cs="Algerian" w:hAnsi="Algerian" w:eastAsia="Algerian"/>
-                <w:b w:val="1"/>
-                <w:bCs w:val="1"/>
-                <w:sz w:val="36"/>
-                <w:szCs w:val="36"/>
-                <w:lang w:val="fr-FR"/>
-              </w:rPr>
             </w:r>
           </w:p>
         </w:tc>
@@ -1002,21 +1014,7 @@
             </w:tcMar>
             <w:vAlign w:val="top"/>
           </w:tcPr>
-          <w:p>
-            <w:pPr>
-              <w:pStyle w:val="Corps"/>
-              <w:spacing w:after="0" w:line="240" w:lineRule="auto"/>
-            </w:pPr>
-            <w:r>
-              <w:rPr>
-                <w:rStyle w:val="Aucune"/>
-                <w:rFonts w:ascii="Algerian" w:cs="Algerian" w:hAnsi="Algerian" w:eastAsia="Algerian"/>
-                <w:sz w:val="36"/>
-                <w:szCs w:val="36"/>
-                <w:lang w:val="fr-FR"/>
-              </w:rPr>
-            </w:r>
-          </w:p>
+          <w:p/>
         </w:tc>
         <w:tc>
           <w:tcPr>
@@ -1062,9 +1060,10 @@
     </w:tbl>
     <w:p>
       <w:pPr>
-        <w:pStyle w:val="Corps"/>
+        <w:pStyle w:val="Corps A"/>
         <w:widowControl w:val="0"/>
         <w:spacing w:line="240" w:lineRule="auto"/>
+        <w:ind w:left="108" w:hanging="108"/>
         <w:jc w:val="center"/>
         <w:rPr>
           <w:rStyle w:val="Aucune"/>
@@ -1078,7 +1077,22 @@
     </w:p>
     <w:p>
       <w:pPr>
-        <w:pStyle w:val="Corps"/>
+        <w:pStyle w:val="Corps A"/>
+        <w:widowControl w:val="0"/>
+        <w:spacing w:line="240" w:lineRule="auto"/>
+        <w:jc w:val="center"/>
+        <w:rPr>
+          <w:rFonts w:ascii="Algerian" w:cs="Algerian" w:hAnsi="Algerian" w:eastAsia="Algerian"/>
+          <w:b w:val="1"/>
+          <w:bCs w:val="1"/>
+          <w:sz w:val="48"/>
+          <w:szCs w:val="48"/>
+        </w:rPr>
+      </w:pPr>
+    </w:p>
+    <w:p>
+      <w:pPr>
+        <w:pStyle w:val="Corps A"/>
         <w:rPr>
           <w:rFonts w:ascii="Algerian" w:cs="Algerian" w:hAnsi="Algerian" w:eastAsia="Algerian"/>
           <w:sz w:val="2"/>
@@ -1090,7 +1104,7 @@
       <w:tblPr>
         <w:tblW w:w="22670" w:type="dxa"/>
         <w:jc w:val="left"/>
-        <w:tblInd w:w="108" w:type="dxa"/>
+        <w:tblInd w:w="216" w:type="dxa"/>
         <w:tblBorders>
           <w:top w:val="single" w:color="ffffff" w:sz="8" w:space="0" w:shadow="0" w:frame="0"/>
           <w:left w:val="single" w:color="ffffff" w:sz="8" w:space="0" w:shadow="0" w:frame="0"/>
@@ -1135,7 +1149,7 @@
           </w:tcPr>
           <w:p>
             <w:pPr>
-              <w:pStyle w:val="Corps"/>
+              <w:pStyle w:val="Corps A"/>
               <w:jc w:val="center"/>
             </w:pPr>
             <w:r>
@@ -1173,7 +1187,7 @@
           </w:tcPr>
           <w:p>
             <w:pPr>
-              <w:pStyle w:val="Corps"/>
+              <w:pStyle w:val="Corps A"/>
               <w:spacing w:after="0" w:line="240" w:lineRule="auto"/>
               <w:jc w:val="center"/>
             </w:pPr>
@@ -1212,7 +1226,7 @@
           </w:tcPr>
           <w:p>
             <w:pPr>
-              <w:pStyle w:val="Corps"/>
+              <w:pStyle w:val="Corps A"/>
               <w:spacing w:after="0" w:line="240" w:lineRule="auto"/>
               <w:jc w:val="center"/>
             </w:pPr>
@@ -1251,7 +1265,7 @@
           </w:tcPr>
           <w:p>
             <w:pPr>
-              <w:pStyle w:val="Corps"/>
+              <w:pStyle w:val="Corps A"/>
               <w:spacing w:after="0" w:line="240" w:lineRule="auto"/>
               <w:jc w:val="center"/>
             </w:pPr>
@@ -1276,7 +1290,7 @@
           <w:shd w:val="clear" w:color="auto" w:fill="d0ddef"/>
         </w:tblPrEx>
         <w:trPr>
-          <w:trHeight w:val="1765" w:hRule="atLeast"/>
+          <w:trHeight w:val="1770" w:hRule="atLeast"/>
         </w:trPr>
         <w:tc>
           <w:tcPr>
@@ -1298,7 +1312,7 @@
           </w:tcPr>
           <w:p>
             <w:pPr>
-              <w:pStyle w:val="Corps"/>
+              <w:pStyle w:val="Corps A"/>
               <w:spacing w:after="0" w:line="240" w:lineRule="auto"/>
               <w:rPr>
                 <w:rStyle w:val="Aucune"/>
@@ -1313,22 +1327,7 @@
           </w:p>
           <w:p>
             <w:pPr>
-              <w:pStyle w:val="Corps"/>
-              <w:spacing w:after="0" w:line="240" w:lineRule="auto"/>
-              <w:rPr>
-                <w:rStyle w:val="Aucune"/>
-                <w:rFonts w:ascii="Algerian" w:cs="Algerian" w:hAnsi="Algerian" w:eastAsia="Algerian"/>
-                <w:b w:val="1"/>
-                <w:bCs w:val="1"/>
-                <w:sz w:val="36"/>
-                <w:szCs w:val="36"/>
-                <w:lang w:val="fr-FR"/>
-              </w:rPr>
-            </w:pPr>
-          </w:p>
-          <w:p>
-            <w:pPr>
-              <w:pStyle w:val="Corps"/>
+              <w:pStyle w:val="Corps A"/>
               <w:spacing w:after="0" w:line="240" w:lineRule="auto"/>
             </w:pPr>
             <w:r>
@@ -1410,7 +1409,7 @@
           <w:shd w:val="clear" w:color="auto" w:fill="d0ddef"/>
         </w:tblPrEx>
         <w:trPr>
-          <w:trHeight w:val="445" w:hRule="atLeast"/>
+          <w:trHeight w:val="450" w:hRule="atLeast"/>
         </w:trPr>
         <w:tc>
           <w:tcPr>
@@ -1432,7 +1431,7 @@
           </w:tcPr>
           <w:p>
             <w:pPr>
-              <w:pStyle w:val="Corps"/>
+              <w:pStyle w:val="Corps A"/>
               <w:spacing w:after="0" w:line="240" w:lineRule="auto"/>
               <w:jc w:val="center"/>
             </w:pPr>
@@ -1471,7 +1470,7 @@
           </w:tcPr>
           <w:p>
             <w:pPr>
-              <w:pStyle w:val="Corps"/>
+              <w:pStyle w:val="Corps A"/>
               <w:spacing w:after="0" w:line="240" w:lineRule="auto"/>
               <w:jc w:val="center"/>
             </w:pPr>
@@ -1510,7 +1509,7 @@
           </w:tcPr>
           <w:p>
             <w:pPr>
-              <w:pStyle w:val="Corps"/>
+              <w:pStyle w:val="Corps A"/>
               <w:spacing w:after="0" w:line="240" w:lineRule="auto"/>
               <w:jc w:val="center"/>
             </w:pPr>
@@ -1549,7 +1548,7 @@
           </w:tcPr>
           <w:p>
             <w:pPr>
-              <w:pStyle w:val="Corps"/>
+              <w:pStyle w:val="Corps A"/>
               <w:spacing w:after="0" w:line="240" w:lineRule="auto"/>
               <w:jc w:val="center"/>
             </w:pPr>
@@ -1574,7 +1573,7 @@
           <w:shd w:val="clear" w:color="auto" w:fill="d0ddef"/>
         </w:tblPrEx>
         <w:trPr>
-          <w:trHeight w:val="1765" w:hRule="atLeast"/>
+          <w:trHeight w:val="1770" w:hRule="atLeast"/>
         </w:trPr>
         <w:tc>
           <w:tcPr>
@@ -1596,7 +1595,7 @@
           </w:tcPr>
           <w:p>
             <w:pPr>
-              <w:pStyle w:val="Corps"/>
+              <w:pStyle w:val="Corps A"/>
               <w:spacing w:after="0" w:line="240" w:lineRule="auto"/>
               <w:rPr>
                 <w:rStyle w:val="Aucune"/>
@@ -1611,8 +1610,10 @@
           </w:p>
           <w:p>
             <w:pPr>
-              <w:pStyle w:val="Corps"/>
+              <w:pStyle w:val="Corps A"/>
               <w:spacing w:after="0" w:line="240" w:lineRule="auto"/>
+            </w:pPr>
+            <w:r>
               <w:rPr>
                 <w:rStyle w:val="Aucune"/>
                 <w:rFonts w:ascii="Algerian" w:cs="Algerian" w:hAnsi="Algerian" w:eastAsia="Algerian"/>
@@ -1622,23 +1623,6 @@
                 <w:szCs w:val="36"/>
                 <w:lang w:val="fr-FR"/>
               </w:rPr>
-            </w:pPr>
-          </w:p>
-          <w:p>
-            <w:pPr>
-              <w:pStyle w:val="Corps"/>
-              <w:spacing w:after="0" w:line="240" w:lineRule="auto"/>
-            </w:pPr>
-            <w:r>
-              <w:rPr>
-                <w:rStyle w:val="Aucune"/>
-                <w:rFonts w:ascii="Algerian" w:cs="Algerian" w:hAnsi="Algerian" w:eastAsia="Algerian"/>
-                <w:b w:val="1"/>
-                <w:bCs w:val="1"/>
-                <w:sz w:val="36"/>
-                <w:szCs w:val="36"/>
-                <w:lang w:val="fr-FR"/>
-              </w:rPr>
             </w:r>
           </w:p>
         </w:tc>
@@ -1706,9 +1690,10 @@
     </w:tbl>
     <w:p>
       <w:pPr>
-        <w:pStyle w:val="Corps"/>
+        <w:pStyle w:val="Corps A"/>
         <w:widowControl w:val="0"/>
         <w:spacing w:line="240" w:lineRule="auto"/>
+        <w:ind w:left="108" w:hanging="108"/>
         <w:rPr>
           <w:rFonts w:ascii="Algerian" w:cs="Algerian" w:hAnsi="Algerian" w:eastAsia="Algerian"/>
           <w:sz w:val="2"/>
@@ -1718,7 +1703,9 @@
     </w:p>
     <w:p>
       <w:pPr>
-        <w:pStyle w:val="Corps"/>
+        <w:pStyle w:val="Corps A"/>
+        <w:widowControl w:val="0"/>
+        <w:spacing w:line="240" w:lineRule="auto"/>
       </w:pPr>
       <w:r>
         <w:rPr>
@@ -1910,9 +1897,9 @@
       <w:vertAlign w:val="baseline"/>
     </w:rPr>
   </w:style>
-  <w:style w:type="paragraph" w:styleId="Corps">
-    <w:name w:val="Corps"/>
-    <w:next w:val="Corps"/>
+  <w:style w:type="paragraph" w:styleId="Corps A">
+    <w:name w:val="Corps A"/>
+    <w:next w:val="Corps A"/>
     <w:pPr>
       <w:keepNext w:val="0"/>
       <w:keepLines w:val="0"/>
@@ -2150,17 +2137,17 @@
         <a:solidFill>
           <a:srgbClr val="FFFFFF"/>
         </a:solidFill>
-        <a:ln w="12700" cap="flat">
+        <a:ln w="25400" cap="flat">
           <a:solidFill>
             <a:schemeClr val="accent1"/>
           </a:solidFill>
           <a:prstDash val="solid"/>
-          <a:miter lim="800000"/>
+          <a:round/>
         </a:ln>
         <a:effectLst/>
         <a:sp3d/>
       </a:spPr>
-      <a:bodyPr rot="0" spcFirstLastPara="1" vertOverflow="overflow" horzOverflow="overflow" vert="horz" wrap="square" lIns="45719" tIns="45719" rIns="45719" bIns="45719" numCol="1" spcCol="38100" rtlCol="0" anchor="ctr" upright="0">
+      <a:bodyPr rot="0" spcFirstLastPara="1" vertOverflow="overflow" horzOverflow="overflow" vert="horz" wrap="square" lIns="45718" tIns="45718" rIns="45718" bIns="45718" numCol="1" spcCol="38100" rtlCol="0" anchor="ctr" upright="0">
         <a:spAutoFit/>
       </a:bodyPr>
       <a:lstStyle>
@@ -2188,10 +2175,10 @@
             </a:solidFill>
             <a:effectLst/>
             <a:uFillTx/>
-            <a:latin typeface="Calibri"/>
-            <a:ea typeface="Calibri"/>
-            <a:cs typeface="Calibri"/>
-            <a:sym typeface="Calibri"/>
+            <a:latin typeface="+mn-lt"/>
+            <a:ea typeface="+mn-ea"/>
+            <a:cs typeface="+mn-cs"/>
+            <a:sym typeface="Helvetica Neue"/>
           </a:defRPr>
         </a:defPPr>
         <a:lvl1pPr marL="0" marR="0" indent="0" algn="l" defTabSz="914400" rtl="0" fontAlgn="auto" latinLnBrk="1" hangingPunct="0">
@@ -2439,12 +2426,12 @@
     <a:lnDef>
       <a:spPr>
         <a:noFill/>
-        <a:ln w="12700" cap="flat">
+        <a:ln w="25400" cap="flat">
           <a:solidFill>
             <a:schemeClr val="accent1"/>
           </a:solidFill>
           <a:prstDash val="solid"/>
-          <a:miter lim="800000"/>
+          <a:round/>
         </a:ln>
         <a:effectLst/>
         <a:sp3d/>
@@ -2731,7 +2718,7 @@
         <a:effectLst/>
         <a:sp3d/>
       </a:spPr>
-      <a:bodyPr rot="0" spcFirstLastPara="1" vertOverflow="overflow" horzOverflow="overflow" vert="horz" wrap="square" lIns="45719" tIns="45719" rIns="45719" bIns="45719" numCol="1" spcCol="38100" rtlCol="0" anchor="t" upright="0">
+      <a:bodyPr rot="0" spcFirstLastPara="1" vertOverflow="overflow" horzOverflow="overflow" vert="horz" wrap="square" lIns="45718" tIns="45718" rIns="45718" bIns="45718" numCol="1" spcCol="38100" rtlCol="0" anchor="t" upright="0">
         <a:spAutoFit/>
       </a:bodyPr>
       <a:lstStyle>
@@ -2759,10 +2746,10 @@
             </a:solidFill>
             <a:effectLst/>
             <a:uFillTx/>
-            <a:latin typeface="Calibri"/>
-            <a:ea typeface="Calibri"/>
-            <a:cs typeface="Calibri"/>
-            <a:sym typeface="Calibri"/>
+            <a:latin typeface="+mn-lt"/>
+            <a:ea typeface="+mn-ea"/>
+            <a:cs typeface="+mn-cs"/>
+            <a:sym typeface="Helvetica Neue"/>
           </a:defRPr>
         </a:defPPr>
         <a:lvl1pPr marL="0" marR="0" indent="0" algn="l" defTabSz="914400" rtl="0" fontAlgn="auto" latinLnBrk="1" hangingPunct="0">

</xml_diff>